<commit_message>
Added compatibility with both the E-1608 and the USB-1208FS DAQ. This can be selected by a switch button on the GUI before ramping.
</commit_message>
<xml_diff>
--- a/dist/Documentation.docx
+++ b/dist/Documentation.docx
@@ -16,7 +16,13 @@
         <w:jc w:val="right"/>
       </w:pPr>
       <w:r>
-        <w:t>Ivan Bao, June 2022</w:t>
+        <w:t xml:space="preserve">Ivan Bao, </w:t>
+      </w:r>
+      <w:r>
+        <w:t>Aug</w:t>
+      </w:r>
+      <w:r>
+        <w:t xml:space="preserve"> 2022</w:t>
       </w:r>
     </w:p>
     <w:p/>
@@ -135,11 +141,14 @@
         <w:jc w:val="center"/>
       </w:pPr>
       <w:r>
+        <w:rPr>
+          <w:noProof/>
+        </w:rPr>
         <w:drawing>
-          <wp:inline distT="0" distB="0" distL="0" distR="0" wp14:anchorId="0592AC05" wp14:editId="621A54C2">
-            <wp:extent cx="3877216" cy="6144482"/>
+          <wp:inline distT="0" distB="0" distL="0" distR="0" wp14:anchorId="027F298B" wp14:editId="448DFB9C">
+            <wp:extent cx="3858163" cy="6125430"/>
             <wp:effectExtent l="0" t="0" r="9525" b="8890"/>
-            <wp:docPr id="3" name="Picture 3"/>
+            <wp:docPr id="2" name="Picture 2"/>
             <wp:cNvGraphicFramePr>
               <a:graphicFrameLocks xmlns:a="http://schemas.openxmlformats.org/drawingml/2006/main" noChangeAspect="1"/>
             </wp:cNvGraphicFramePr>
@@ -159,7 +168,7 @@
                   <pic:spPr>
                     <a:xfrm>
                       <a:off x="0" y="0"/>
-                      <a:ext cx="3877216" cy="6144482"/>
+                      <a:ext cx="3858163" cy="6125430"/>
                     </a:xfrm>
                     <a:prstGeom prst="rect">
                       <a:avLst/>
@@ -182,17 +191,28 @@
         <w:lastRenderedPageBreak/>
         <w:t xml:space="preserve">Then click “Initiate board” To load the voltage settings into the DAQ. </w:t>
       </w:r>
+      <w:r>
+        <w:t xml:space="preserve">Selecting the board type (E-1608 vs USB-1208FS) will also trigger the initiate board. These switches are only available when the boards are first connected, or when the output voltage of the DAQ is less than 0.1V, to avoid abrupt change being made to the HV power sources. </w:t>
+      </w:r>
+    </w:p>
+    <w:p>
+      <w:r>
+        <w:t>So if these buttons are greyed out, bring the voltage down to &lt;0.1V to access them</w:t>
+      </w:r>
     </w:p>
     <w:p>
       <w:pPr>
         <w:jc w:val="center"/>
       </w:pPr>
       <w:r>
+        <w:rPr>
+          <w:noProof/>
+        </w:rPr>
         <w:drawing>
-          <wp:inline distT="0" distB="0" distL="0" distR="0" wp14:anchorId="5AB34CAF" wp14:editId="2B1695DF">
-            <wp:extent cx="3877216" cy="6154009"/>
-            <wp:effectExtent l="0" t="0" r="9525" b="0"/>
-            <wp:docPr id="5" name="Picture 5"/>
+          <wp:inline distT="0" distB="0" distL="0" distR="0" wp14:anchorId="30FD04E7" wp14:editId="75B1D99F">
+            <wp:extent cx="3867690" cy="6106377"/>
+            <wp:effectExtent l="0" t="0" r="0" b="0"/>
+            <wp:docPr id="4" name="Picture 4"/>
             <wp:cNvGraphicFramePr>
               <a:graphicFrameLocks xmlns:a="http://schemas.openxmlformats.org/drawingml/2006/main" noChangeAspect="1"/>
             </wp:cNvGraphicFramePr>
@@ -212,7 +232,7 @@
                   <pic:spPr>
                     <a:xfrm>
                       <a:off x="0" y="0"/>
-                      <a:ext cx="3877216" cy="6154009"/>
+                      <a:ext cx="3867690" cy="6106377"/>
                     </a:xfrm>
                     <a:prstGeom prst="rect">
                       <a:avLst/>
@@ -259,6 +279,7 @@
         <w:rPr>
           <w:noProof/>
         </w:rPr>
+        <w:lastRenderedPageBreak/>
         <w:t>The controller defaults to output to analog output pin #1, as this is the only functional analog output pin on the DAQ we use.</w:t>
       </w:r>
     </w:p>
@@ -285,7 +306,6 @@
         <w:rPr>
           <w:noProof/>
         </w:rPr>
-        <w:lastRenderedPageBreak/>
         <w:t>You could also choose to quick ramp up to a desired starting voltage point, it will do the ramp up at a rate of about 0.1V/s .</w:t>
       </w:r>
     </w:p>
@@ -385,36 +405,42 @@
         <w:rPr>
           <w:noProof/>
         </w:rPr>
-        <w:t>Alternatively you could choose “quick ramp down to” a desired voltage. Such as ramping it down to 0.8V after ramping up and hold at 1.0V</w:t>
-      </w:r>
-    </w:p>
-    <w:p>
-      <w:pPr>
-        <w:rPr>
-          <w:noProof/>
-        </w:rPr>
-      </w:pPr>
-      <w:r>
-        <w:rPr>
-          <w:noProof/>
-        </w:rPr>
-        <w:t>Upon pausing you can then click “Ramp down” to bring down the output voltage to starting voltage at the same rate.</w:t>
-      </w:r>
-    </w:p>
-    <w:p>
-      <w:pPr>
-        <w:rPr>
-          <w:noProof/>
-        </w:rPr>
-      </w:pPr>
-      <w:r>
-        <w:rPr>
-          <w:noProof/>
-        </w:rPr>
-        <w:t>The stop ramping and hold function will always be available, and you can pause the ramping and then ramp up/down from there (whether it’s quick ramp or normal ramp)</w:t>
+        <w:t>Alternatively you could choose “qui</w:t>
       </w:r>
       <w:bookmarkStart w:id="0" w:name="_GoBack"/>
       <w:bookmarkEnd w:id="0"/>
+      <w:r>
+        <w:rPr>
+          <w:noProof/>
+        </w:rPr>
+        <w:t>ck ramp down to” a desired voltage. Such as ramping it down to 0.8V after ramping up and hold at 1.0V</w:t>
+      </w:r>
+    </w:p>
+    <w:p>
+      <w:pPr>
+        <w:rPr>
+          <w:noProof/>
+        </w:rPr>
+      </w:pPr>
+      <w:r>
+        <w:rPr>
+          <w:noProof/>
+        </w:rPr>
+        <w:t>Upon pausing you can then click “Ramp down” to bring down the output voltage to starting voltage at the same rate.</w:t>
+      </w:r>
+    </w:p>
+    <w:p>
+      <w:pPr>
+        <w:rPr>
+          <w:noProof/>
+        </w:rPr>
+      </w:pPr>
+      <w:r>
+        <w:rPr>
+          <w:noProof/>
+        </w:rPr>
+        <w:t>The stop ramping and hold function will always be available, and you can pause the ramping and then ramp up/down from there (whether it’s quick ramp or normal ramp)</w:t>
+      </w:r>
     </w:p>
     <w:p>
       <w:pPr>

</xml_diff>